<commit_message>
Updated the formatted report.
</commit_message>
<xml_diff>
--- a/Formatted BEP Report Mockup.docx
+++ b/Formatted BEP Report Mockup.docx
@@ -20,67 +20,37 @@
         <w:rPr>
           <w:kern w:val="48"/>
         </w:rPr>
-        <w:t>the</w:t>
+        <w:t xml:space="preserve">the transfer learning performance </w:t>
       </w:r>
       <w:r>
         <w:rPr>
           <w:kern w:val="48"/>
         </w:rPr>
-        <w:t xml:space="preserve"> transfer learning performance </w:t>
+        <w:t xml:space="preserve">of </w:t>
       </w:r>
       <w:r>
         <w:rPr>
           <w:kern w:val="48"/>
         </w:rPr>
-        <w:t xml:space="preserve">of </w:t>
+        <w:t>three well-known</w:t>
       </w:r>
       <w:r>
         <w:rPr>
           <w:kern w:val="48"/>
         </w:rPr>
-        <w:t>three well-known</w:t>
+        <w:t xml:space="preserve"> neural network</w:t>
       </w:r>
       <w:r>
         <w:rPr>
           <w:kern w:val="48"/>
         </w:rPr>
-        <w:t xml:space="preserve"> neural network</w:t>
+        <w:t xml:space="preserve"> architectures </w:t>
       </w:r>
       <w:r>
         <w:rPr>
           <w:kern w:val="48"/>
         </w:rPr>
-        <w:t xml:space="preserve"> architechtures </w:t>
-      </w:r>
-      <w:r>
-        <w:rPr>
-          <w:kern w:val="48"/>
-        </w:rPr>
         <w:t>on the BreastPathQ dataset.</w:t>
-      </w:r>
-    </w:p>
-    <w:p>
-      <w:pPr>
-        <w:pStyle w:val="Author"/>
-        <w:spacing w:before="5pt" w:beforeAutospacing="1" w:after="5pt" w:afterAutospacing="1"/>
-        <w:rPr>
-          <w:sz w:val="16"/>
-          <w:szCs w:val="16"/>
-        </w:rPr>
-      </w:pPr>
-      <w:r>
-        <w:rPr>
-          <w:sz w:val="16"/>
-          <w:szCs w:val="16"/>
-        </w:rPr>
-        <w:t>*</w:t>
-      </w:r>
-      <w:r>
-        <w:rPr>
-          <w:sz w:val="16"/>
-          <w:szCs w:val="16"/>
-        </w:rPr>
-        <w:t>Note: Sub-titles are not captured in Xplore and should not be used</w:t>
       </w:r>
     </w:p>
     <w:p>
@@ -125,58 +95,28 @@
           <w:sz w:val="18"/>
           <w:szCs w:val="18"/>
         </w:rPr>
-        <w:t>line 1</w:t>
+        <w:t>S.A.O. Bunk</w:t>
       </w:r>
       <w:r>
         <w:rPr>
           <w:sz w:val="18"/>
           <w:szCs w:val="18"/>
         </w:rPr>
-        <w:t>: 1</w:t>
+        <w:t xml:space="preserve"> </w:t>
       </w:r>
       <w:r>
         <w:rPr>
           <w:sz w:val="18"/>
           <w:szCs w:val="18"/>
-          <w:vertAlign w:val="superscript"/>
-        </w:rPr>
-        <w:t>st</w:t>
+        </w:rPr>
+        <w:br/>
       </w:r>
       <w:r>
         <w:rPr>
           <w:sz w:val="18"/>
           <w:szCs w:val="18"/>
         </w:rPr>
-        <w:t xml:space="preserve"> </w:t>
-      </w:r>
-      <w:r>
-        <w:rPr>
-          <w:sz w:val="18"/>
-          <w:szCs w:val="18"/>
-        </w:rPr>
-        <w:t>Given Name Surname</w:t>
-      </w:r>
-      <w:r>
-        <w:rPr>
-          <w:sz w:val="18"/>
-          <w:szCs w:val="18"/>
-        </w:rPr>
-        <w:t xml:space="preserve"> </w:t>
-      </w:r>
-      <w:r>
-        <w:rPr>
-          <w:sz w:val="18"/>
-          <w:szCs w:val="18"/>
-        </w:rPr>
-        <w:br/>
-        <w:t>line 2:</w:t>
-      </w:r>
-      <w:r>
-        <w:rPr>
-          <w:sz w:val="18"/>
-          <w:szCs w:val="18"/>
-        </w:rPr>
-        <w:t xml:space="preserve"> </w:t>
+        <w:t>BMT</w:t>
       </w:r>
       <w:r>
         <w:rPr>
@@ -184,7 +124,7 @@
           <w:sz w:val="18"/>
           <w:szCs w:val="18"/>
         </w:rPr>
-        <w:t>dept. name of organization</w:t>
+        <w:t xml:space="preserve"> </w:t>
       </w:r>
       <w:r>
         <w:rPr>
@@ -192,170 +132,28 @@
           <w:sz w:val="18"/>
           <w:szCs w:val="18"/>
         </w:rPr>
-        <w:t xml:space="preserve"> </w:t>
-      </w:r>
-      <w:r>
-        <w:rPr>
-          <w:i/>
+        <w:br/>
+      </w:r>
+      <w:r>
+        <w:rPr>
           <w:sz w:val="18"/>
           <w:szCs w:val="18"/>
         </w:rPr>
-        <w:br/>
-      </w:r>
-      <w:r>
-        <w:rPr>
-          <w:i/>
+        <w:t>TU/e</w:t>
+      </w:r>
+      <w:r>
+        <w:rPr>
           <w:sz w:val="18"/>
           <w:szCs w:val="18"/>
         </w:rPr>
-        <w:t xml:space="preserve">(of </w:t>
-      </w:r>
-      <w:r>
-        <w:rPr>
-          <w:i/>
-          <w:iCs/>
+        <w:br/>
+      </w:r>
+      <w:r>
+        <w:rPr>
           <w:sz w:val="18"/>
           <w:szCs w:val="18"/>
         </w:rPr>
-        <w:t>Affiliation</w:t>
-      </w:r>
-      <w:r>
-        <w:rPr>
-          <w:i/>
-          <w:sz w:val="18"/>
-          <w:szCs w:val="18"/>
-        </w:rPr>
-        <w:t>)</w:t>
-      </w:r>
-      <w:r>
-        <w:rPr>
-          <w:sz w:val="18"/>
-          <w:szCs w:val="18"/>
-        </w:rPr>
-        <w:br/>
-      </w:r>
-      <w:r>
-        <w:rPr>
-          <w:sz w:val="18"/>
-          <w:szCs w:val="18"/>
-        </w:rPr>
-        <w:t>li</w:t>
-      </w:r>
-      <w:r>
-        <w:rPr>
-          <w:sz w:val="18"/>
-          <w:szCs w:val="18"/>
-        </w:rPr>
-        <w:t xml:space="preserve">ne </w:t>
-      </w:r>
-      <w:r>
-        <w:rPr>
-          <w:sz w:val="18"/>
-          <w:szCs w:val="18"/>
-        </w:rPr>
-        <w:t>3</w:t>
-      </w:r>
-      <w:r>
-        <w:rPr>
-          <w:sz w:val="18"/>
-          <w:szCs w:val="18"/>
-        </w:rPr>
-        <w:t xml:space="preserve">: </w:t>
-      </w:r>
-      <w:r>
-        <w:rPr>
-          <w:i/>
-          <w:sz w:val="18"/>
-          <w:szCs w:val="18"/>
-        </w:rPr>
-        <w:t xml:space="preserve">name of organization </w:t>
-      </w:r>
-      <w:r>
-        <w:rPr>
-          <w:i/>
-          <w:sz w:val="18"/>
-          <w:szCs w:val="18"/>
-        </w:rPr>
-        <w:br/>
-      </w:r>
-      <w:r>
-        <w:rPr>
-          <w:i/>
-          <w:sz w:val="18"/>
-          <w:szCs w:val="18"/>
-        </w:rPr>
-        <w:t>(of Affiliation)</w:t>
-      </w:r>
-      <w:r>
-        <w:rPr>
-          <w:i/>
-          <w:sz w:val="18"/>
-          <w:szCs w:val="18"/>
-        </w:rPr>
-        <w:br/>
-      </w:r>
-      <w:r>
-        <w:rPr>
-          <w:sz w:val="18"/>
-          <w:szCs w:val="18"/>
-        </w:rPr>
-        <w:t xml:space="preserve">line </w:t>
-      </w:r>
-      <w:r>
-        <w:rPr>
-          <w:sz w:val="18"/>
-          <w:szCs w:val="18"/>
-        </w:rPr>
-        <w:t>4</w:t>
-      </w:r>
-      <w:r>
-        <w:rPr>
-          <w:sz w:val="18"/>
-          <w:szCs w:val="18"/>
-        </w:rPr>
-        <w:t>: City, Country</w:t>
-      </w:r>
-      <w:r>
-        <w:rPr>
-          <w:sz w:val="18"/>
-          <w:szCs w:val="18"/>
-        </w:rPr>
-        <w:br/>
-      </w:r>
-      <w:r>
-        <w:rPr>
-          <w:sz w:val="18"/>
-          <w:szCs w:val="18"/>
-        </w:rPr>
-        <w:t xml:space="preserve">line </w:t>
-      </w:r>
-      <w:r>
-        <w:rPr>
-          <w:sz w:val="18"/>
-          <w:szCs w:val="18"/>
-        </w:rPr>
-        <w:t>5: e</w:t>
-      </w:r>
-      <w:r>
-        <w:rPr>
-          <w:sz w:val="18"/>
-          <w:szCs w:val="18"/>
-        </w:rPr>
-        <w:t>ma</w:t>
-      </w:r>
-      <w:r>
-        <w:rPr>
-          <w:sz w:val="18"/>
-          <w:szCs w:val="18"/>
-        </w:rPr>
-        <w:t>il address</w:t>
-      </w:r>
-      <w:r>
-        <w:rPr>
-          <w:sz w:val="18"/>
-          <w:szCs w:val="18"/>
-        </w:rPr>
-        <w:t xml:space="preserve"> or ORCID</w:t>
+        <w:t>0995198</w:t>
       </w:r>
       <w:r>
         <w:rPr>
@@ -2539,7 +2337,26 @@
         <w:rPr>
           <w:lang w:val="en-GB"/>
         </w:rPr>
-        <w:t xml:space="preserve">There exist networks that are pre-trained and can easily be adapted to a different purpose, whilst retaining high performance in the new task. A selection of these networks we will look at in this paper is InceptionV3 [8], VGG19 [9], Xception [10] and ResNet50 [11], all of which were pre-trained on the ImageNet dataset and are included with the </w:t>
+        <w:t xml:space="preserve">There exist </w:t>
+      </w:r>
+      <w:r>
+        <w:rPr>
+          <w:lang w:val="en-GB"/>
+        </w:rPr>
+        <w:t xml:space="preserve">neural </w:t>
+      </w:r>
+      <w:r>
+        <w:rPr>
+          <w:lang w:val="en-GB"/>
+        </w:rPr>
+        <w:t xml:space="preserve">networks that are pre-trained and can easily be adapted to a different purpose, whilst retaining high performance in the new task. A selection of these networks we will look at in this paper is InceptionV3 [8], VGG19 [9], Xception [10] and </w:t>
+      </w:r>
+      <w:commentRangeStart w:id="1"/>
+      <w:r>
+        <w:rPr>
+          <w:lang w:val="en-GB"/>
+        </w:rPr>
+        <w:t xml:space="preserve">ResNet50 [11], all of which were pre-trained on the ImageNet dataset and are included with the </w:t>
       </w:r>
       <w:proofErr w:type="spellStart"/>
       <w:r>
@@ -2553,7 +2370,22 @@
         <w:rPr>
           <w:lang w:val="en-GB"/>
         </w:rPr>
-        <w:t xml:space="preserve"> python library. The networks achieved top-5 accuracies on the ImageNet dataset of 0.937, 0.900, 0.945 and 0.921 respectively [12]. In this paper we will retrain these networks to be used in the cancer cellularity determination task.</w:t>
+        <w:t xml:space="preserve"> python library. The networks achieved top-5 accuracies on the ImageNet dataset of 0.937, 0.900, 0.945 and 0.921 respectively [12].</w:t>
+      </w:r>
+      <w:commentRangeEnd w:id="1"/>
+      <w:r>
+        <w:rPr>
+          <w:rStyle w:val="CommentReference"/>
+          <w:rFonts w:asciiTheme="minorHAnsi" w:eastAsiaTheme="minorHAnsi" w:hAnsiTheme="minorHAnsi" w:cstheme="minorBidi"/>
+          <w:lang w:val="nl-NL"/>
+        </w:rPr>
+        <w:commentReference w:id="1"/>
+      </w:r>
+      <w:r>
+        <w:rPr>
+          <w:lang w:val="en-GB"/>
+        </w:rPr>
+        <w:t xml:space="preserve"> In this paper we will retrain these networks to be used in the cancer cellularity determination task.</w:t>
       </w:r>
     </w:p>
     <w:p>
@@ -2576,29 +2408,29 @@
         <w:rPr>
           <w:lang w:val="en-GB"/>
         </w:rPr>
-        <w:t xml:space="preserve">Assessing the effectiveness of any method on a certain task requires an evaluation metric. To compare automatically assessed cancer cellularity scores to manually obtained ones, a fair metric needs to be chosen. This study ventures to compare the three different networks with a multitude of metrics. We utilize existing metrics like </w:t>
+        <w:t xml:space="preserve">Assessing the effectiveness of any method on a certain task requires an evaluation metric. To compare automatically assessed cancer cellularity scores to manually obtained ones, a fair metric needs to be chosen. This study ventures to compare the three different networks with a multitude of metrics. We utilize existing metrics like Spearman correlation, Kendall’s tau, mean-squared error and prediction probability [13]. It is expected that networks which </w:t>
       </w:r>
       <w:r>
         <w:rPr>
           <w:lang w:val="en-GB"/>
         </w:rPr>
         <w:lastRenderedPageBreak/>
-        <w:t xml:space="preserve">Spearman correlation, Kendall’s tau, mean-squared error and prediction probability [13]. It is expected that networks which performed better on the ImageNet dataset will show the highest scores [14]. </w:t>
-      </w:r>
-      <w:commentRangeStart w:id="1"/>
+        <w:t xml:space="preserve">performed better on the ImageNet dataset will show the highest scores [14]. </w:t>
+      </w:r>
+      <w:commentRangeStart w:id="2"/>
       <w:r>
         <w:rPr>
           <w:lang w:val="en-GB"/>
         </w:rPr>
         <w:t>The results showed that Xception had the best scores for Kendall’s Tau, prediction probability, and Spearman correlation, but the worst score for mean squared error. VGG19 performed the worst according to the three metrics Xception scored the best in, and the best in the metric Xception scored the worst in. InceptionV3 scored between both other networks in every metric.</w:t>
       </w:r>
-      <w:commentRangeEnd w:id="1"/>
+      <w:commentRangeEnd w:id="2"/>
       <w:r>
         <w:rPr>
           <w:rStyle w:val="CommentReference"/>
           <w:lang w:val="en-GB"/>
         </w:rPr>
-        <w:commentReference w:id="1"/>
+        <w:commentReference w:id="2"/>
       </w:r>
     </w:p>
     <w:p>
@@ -2659,11 +2491,23 @@
           <w:lang w:val="en-GB"/>
         </w:rPr>
       </w:pPr>
+      <w:commentRangeStart w:id="3"/>
       <w:r>
         <w:rPr>
           <w:lang w:val="en-GB"/>
         </w:rPr>
         <w:t>Methods</w:t>
+      </w:r>
+      <w:commentRangeEnd w:id="3"/>
+      <w:r>
+        <w:rPr>
+          <w:rStyle w:val="CommentReference"/>
+          <w:rFonts w:asciiTheme="minorHAnsi" w:eastAsiaTheme="minorHAnsi" w:hAnsiTheme="minorHAnsi" w:cstheme="minorBidi"/>
+          <w:smallCaps w:val="0"/>
+          <w:noProof w:val="0"/>
+          <w:lang w:val="nl-NL"/>
+        </w:rPr>
+        <w:commentReference w:id="3"/>
       </w:r>
     </w:p>
     <w:p>
@@ -2854,7 +2698,7 @@
     <w:tbl>
       <w:tblPr>
         <w:tblStyle w:val="TableGrid"/>
-        <w:tblW w:w="0pt" w:type="auto"/>
+        <w:tblW w:w="0pt" w:type="dxa"/>
         <w:tblLook w:firstRow="1" w:lastRow="0" w:firstColumn="1" w:lastColumn="0" w:noHBand="0" w:noVBand="1"/>
       </w:tblPr>
       <w:tblGrid>
@@ -3618,21 +3462,7 @@
         <w:rPr>
           <w:lang w:val="en-GB"/>
         </w:rPr>
-        <w:t xml:space="preserve">Of each statistical metric obtained for each network, the mean was determined between the four trained instances of each network. These means can be seen in Table 2. </w:t>
-      </w:r>
-      <w:proofErr w:type="gramStart"/>
-      <w:r>
-        <w:rPr>
-          <w:lang w:val="en-GB"/>
-        </w:rPr>
-        <w:t>It can be seen that Xception</w:t>
-      </w:r>
-      <w:proofErr w:type="gramEnd"/>
-      <w:r>
-        <w:rPr>
-          <w:lang w:val="en-GB"/>
-        </w:rPr>
-        <w:t xml:space="preserve"> performed the best in three metrics, and VGG19 performed the worst the same three metrics. InceptionV3 was the middle performer in each metric. The performance in the mean square error was the worst for Xception and the best for VGG19. A complete swap in ranking compared to their performance in the other tree metrics.</w:t>
+        <w:t>Of each statistical metric obtained for each network, the mean was determined between the four trained instances of each network. These means can be seen in Table 2. It can be seen that Xception performed the best in three metrics, and VGG19 performed the worst the same three metrics. InceptionV3 was the middle performer in each metric. The performance in the mean square error was the worst for Xception and the best for VGG19. A complete swap in ranking compared to their performance in the other tree metrics.</w:t>
       </w:r>
     </w:p>
     <w:p>
@@ -3685,6 +3515,18 @@
           <w:lang w:val="en-GB"/>
         </w:rPr>
         <w:t>: Mean metric values for each network and their four instances.</w:t>
+      </w:r>
+      <w:r>
+        <w:rPr>
+          <w:lang w:val="en-GB"/>
+        </w:rPr>
+        <w:t xml:space="preserve"> Cells coloured green score the highest in their given metric</w:t>
+      </w:r>
+      <w:r>
+        <w:rPr>
+          <w:lang w:val="en-GB"/>
+        </w:rPr>
+        <w:t xml:space="preserve"> and cells coloured red score the lowest. The uncoloured cells fall in between.</w:t>
       </w:r>
     </w:p>
     <w:tbl>
@@ -3824,7 +3666,23 @@
                 <w:color w:val="000000"/>
                 <w:lang w:val="en-GB" w:eastAsia="nl-NL"/>
               </w:rPr>
-              <w:t>Mean Square Error</w:t>
+              <w:t>Mean Square</w:t>
+            </w:r>
+            <w:r>
+              <w:rPr>
+                <w:rFonts w:ascii="Calibri" w:eastAsia="Times New Roman" w:hAnsi="Calibri" w:cs="Calibri"/>
+                <w:color w:val="000000"/>
+                <w:lang w:val="en-GB" w:eastAsia="nl-NL"/>
+              </w:rPr>
+              <w:t>d</w:t>
+            </w:r>
+            <w:r>
+              <w:rPr>
+                <w:rFonts w:ascii="Calibri" w:eastAsia="Times New Roman" w:hAnsi="Calibri" w:cs="Calibri"/>
+                <w:color w:val="000000"/>
+                <w:lang w:val="en-GB" w:eastAsia="nl-NL"/>
+              </w:rPr>
+              <w:t xml:space="preserve"> Error</w:t>
             </w:r>
           </w:p>
         </w:tc>
@@ -4417,21 +4275,55 @@
         <w:rPr>
           <w:lang w:val="en-GB"/>
         </w:rPr>
-        <w:t xml:space="preserve">Figure 3 and Figure 4 for Xception and VGG19, for one of their instances, their predictions on the test set have been plotted against the ground truth of the test set. </w:t>
-      </w:r>
-      <w:proofErr w:type="gramStart"/>
-      <w:r>
-        <w:rPr>
-          <w:lang w:val="en-GB"/>
-        </w:rPr>
-        <w:t>It can be seen that Xception</w:t>
-      </w:r>
-      <w:proofErr w:type="gramEnd"/>
-      <w:r>
-        <w:rPr>
-          <w:lang w:val="en-GB"/>
-        </w:rPr>
-        <w:t xml:space="preserve"> tends to predict higher values than the ground truth, whilst VGG19 predicts both higher and lower values than the ground truth with a similar frequency.</w:t>
+        <w:t>Figure 3</w:t>
+      </w:r>
+      <w:r>
+        <w:rPr>
+          <w:lang w:val="en-GB"/>
+        </w:rPr>
+        <w:t xml:space="preserve">, </w:t>
+      </w:r>
+      <w:r>
+        <w:rPr>
+          <w:lang w:val="en-GB"/>
+        </w:rPr>
+        <w:t>for Xception</w:t>
+      </w:r>
+      <w:r>
+        <w:rPr>
+          <w:lang w:val="en-GB"/>
+        </w:rPr>
+        <w:t xml:space="preserve"> the top graph</w:t>
+      </w:r>
+      <w:r>
+        <w:rPr>
+          <w:lang w:val="en-GB"/>
+        </w:rPr>
+        <w:t xml:space="preserve"> and VGG19</w:t>
+      </w:r>
+      <w:r>
+        <w:rPr>
+          <w:lang w:val="en-GB"/>
+        </w:rPr>
+        <w:t xml:space="preserve"> the bottom graph</w:t>
+      </w:r>
+      <w:r>
+        <w:rPr>
+          <w:lang w:val="en-GB"/>
+        </w:rPr>
+        <w:t>, for one of their</w:t>
+      </w:r>
+      <w:r>
+        <w:rPr>
+          <w:lang w:val="en-GB"/>
+        </w:rPr>
+        <w:t xml:space="preserve"> trained</w:t>
+      </w:r>
+      <w:r>
+        <w:rPr>
+          <w:lang w:val="en-GB"/>
+        </w:rPr>
+        <w:t xml:space="preserve"> instances, their predictions on the test set have been plotted against the ground truth of the test set. It can be seen that Xception tends to predict higher values than the ground truth, whilst VGG19 predicts both higher and lower values than the ground truth with a similar frequency.</w:t>
       </w:r>
     </w:p>
     <w:p>
@@ -4580,32 +4472,7 @@
         <w:rPr>
           <w:lang w:val="en-GB"/>
         </w:rPr>
-        <w:fldChar w:fldCharType="begin"/>
-      </w:r>
-      <w:r>
-        <w:rPr>
-          <w:lang w:val="en-GB"/>
-        </w:rPr>
-        <w:instrText xml:space="preserve"> SEQ Figure \* ARABIC </w:instrText>
-      </w:r>
-      <w:r>
-        <w:rPr>
-          <w:lang w:val="en-GB"/>
-        </w:rPr>
-        <w:fldChar w:fldCharType="separate"/>
-      </w:r>
-      <w:r>
-        <w:rPr>
-          <w:noProof/>
-          <w:lang w:val="en-GB"/>
-        </w:rPr>
-        <w:t>4</w:t>
-      </w:r>
-      <w:r>
-        <w:rPr>
-          <w:lang w:val="en-GB"/>
-        </w:rPr>
-        <w:fldChar w:fldCharType="end"/>
+        <w:t>3</w:t>
       </w:r>
       <w:r>
         <w:rPr>
@@ -4677,28 +4544,258 @@
         <w:rPr>
           <w:lang w:val="en-GB"/>
         </w:rPr>
-        <w:t xml:space="preserve">As expected, the networks with a better performance on the ImageNet dataset scored better in </w:t>
-      </w:r>
-      <w:proofErr w:type="gramStart"/>
-      <w:r>
-        <w:rPr>
-          <w:lang w:val="en-GB"/>
-        </w:rPr>
-        <w:t>the majority of</w:t>
-      </w:r>
-      <w:proofErr w:type="gramEnd"/>
-      <w:r>
-        <w:rPr>
-          <w:lang w:val="en-GB"/>
-        </w:rPr>
-        <w:t xml:space="preserve"> metrics. However, it is surprising that Xception which performed best in the most metrics had the highest mean square error. As the other metrics all look at statistical correlation and not direct accuracy, this must mean that Xception was better at correctly predicting the relative ranking of patch cellularities, but was worse at predicting their exact values.</w:t>
-      </w:r>
-      <w:r>
-        <w:rPr>
-          <w:lang w:val="en-GB"/>
-        </w:rPr>
-        <w:t xml:space="preserve"> This behaviour was indeed seen in Figures 3 and 4, where Xception almost never predicted a cellularity value lower than the ground truth value, but VGG19 did this quite often. The cellularity values predicted by Xception were however usually higher than their ground truth counterparts.</w:t>
-      </w:r>
+        <w:t>As expected, the networks with a better performance on the ImageNet dataset scored better in the majority of metrics. However, it is surprising that Xception</w:t>
+      </w:r>
+      <w:r>
+        <w:rPr>
+          <w:lang w:val="en-GB"/>
+        </w:rPr>
+        <w:t>,</w:t>
+      </w:r>
+      <w:r>
+        <w:rPr>
+          <w:lang w:val="en-GB"/>
+        </w:rPr>
+        <w:t xml:space="preserve"> which performed best in the most metrics</w:t>
+      </w:r>
+      <w:r>
+        <w:rPr>
+          <w:lang w:val="en-GB"/>
+        </w:rPr>
+        <w:t>,</w:t>
+      </w:r>
+      <w:r>
+        <w:rPr>
+          <w:lang w:val="en-GB"/>
+        </w:rPr>
+        <w:t xml:space="preserve"> had the highest mean square error. As the other metrics all look at statistical correlation and not direct accuracy, this must mean that Xception was better at correctly predicting the relative ranking of patch cellularities, but was worse at predicting their exact values.</w:t>
+      </w:r>
+      <w:r>
+        <w:rPr>
+          <w:lang w:val="en-GB"/>
+        </w:rPr>
+        <w:t xml:space="preserve"> This behaviour was indeed seen in </w:t>
+      </w:r>
+      <w:r>
+        <w:rPr>
+          <w:lang w:val="en-GB"/>
+        </w:rPr>
+        <w:t>Figure 3,</w:t>
+      </w:r>
+      <w:r>
+        <w:rPr>
+          <w:lang w:val="en-GB"/>
+        </w:rPr>
+        <w:t xml:space="preserve"> where Xception </w:t>
+      </w:r>
+      <w:r>
+        <w:rPr>
+          <w:lang w:val="en-GB"/>
+        </w:rPr>
+        <w:t>predicted fewer cellularities lower than the associated ground truth value than VGG19 did</w:t>
+      </w:r>
+      <w:r>
+        <w:rPr>
+          <w:lang w:val="en-GB"/>
+        </w:rPr>
+        <w:t>. The cellularity values predicted by Xception were however usually higher than their ground truth counterparts.</w:t>
+      </w:r>
+    </w:p>
+    <w:p>
+      <w:pPr>
+        <w:ind w:firstLine="36pt"/>
+        <w:jc w:val="both"/>
+        <w:rPr>
+          <w:lang w:val="en-GB"/>
+        </w:rPr>
+      </w:pPr>
+    </w:p>
+    <w:p>
+      <w:pPr>
+        <w:ind w:firstLine="36pt"/>
+        <w:jc w:val="both"/>
+        <w:rPr>
+          <w:lang w:val="en-GB"/>
+        </w:rPr>
+      </w:pPr>
+      <w:r>
+        <w:rPr>
+          <w:lang w:val="en-GB"/>
+        </w:rPr>
+        <w:t>From these results it becomes clear that the choice of metric with which to rank the performance</w:t>
+      </w:r>
+      <w:r>
+        <w:rPr>
+          <w:lang w:val="en-GB"/>
+        </w:rPr>
+        <w:t xml:space="preserve"> of neural networks should be tailored to the desired application</w:t>
+      </w:r>
+      <w:r>
+        <w:rPr>
+          <w:lang w:val="en-GB"/>
+        </w:rPr>
+        <w:t>. If the goal is to</w:t>
+      </w:r>
+      <w:r>
+        <w:rPr>
+          <w:lang w:val="en-GB"/>
+        </w:rPr>
+        <w:t xml:space="preserve"> rank the cellularities of different patches, utilizing </w:t>
+      </w:r>
+      <w:r>
+        <w:rPr>
+          <w:lang w:val="en-GB"/>
+        </w:rPr>
+        <w:t xml:space="preserve">metrics such as the prediction probability </w:t>
+      </w:r>
+      <w:r>
+        <w:rPr>
+          <w:lang w:val="en-GB"/>
+        </w:rPr>
+        <w:t>to grade the performance makes the most sense. However, if exact cellularity scores are required</w:t>
+      </w:r>
+      <w:r>
+        <w:rPr>
+          <w:lang w:val="en-GB"/>
+        </w:rPr>
+        <w:t>, utilizing a metric which grades networks on how close they come to the ground truth value</w:t>
+      </w:r>
+      <w:r>
+        <w:rPr>
+          <w:lang w:val="en-GB"/>
+        </w:rPr>
+        <w:t xml:space="preserve"> would be the preferred option.</w:t>
+      </w:r>
+    </w:p>
+    <w:p>
+      <w:pPr>
+        <w:ind w:firstLine="36pt"/>
+        <w:jc w:val="both"/>
+        <w:rPr>
+          <w:lang w:val="en-GB"/>
+        </w:rPr>
+      </w:pPr>
+    </w:p>
+    <w:p>
+      <w:pPr>
+        <w:ind w:firstLine="36pt"/>
+        <w:jc w:val="both"/>
+        <w:rPr>
+          <w:lang w:val="en-GB"/>
+        </w:rPr>
+      </w:pPr>
+      <w:commentRangeStart w:id="4"/>
+      <w:r>
+        <w:rPr>
+          <w:lang w:val="en-GB"/>
+        </w:rPr>
+        <w:t>For future research</w:t>
+      </w:r>
+      <w:r>
+        <w:rPr>
+          <w:lang w:val="en-GB"/>
+        </w:rPr>
+        <w:t xml:space="preserve"> it could be interesting to not only grade the network’s performance using a particular metric, but also </w:t>
+      </w:r>
+      <w:r>
+        <w:rPr>
+          <w:lang w:val="en-GB"/>
+        </w:rPr>
+        <w:t>use that metric as the loss during the training of the network</w:t>
+      </w:r>
+      <w:r>
+        <w:rPr>
+          <w:lang w:val="en-GB"/>
+        </w:rPr>
+        <w:t>.</w:t>
+      </w:r>
+      <w:r>
+        <w:rPr>
+          <w:lang w:val="en-GB"/>
+        </w:rPr>
+        <w:t xml:space="preserve"> This network could then be compared to a network trained with a different loss metric</w:t>
+      </w:r>
+      <w:r>
+        <w:rPr>
+          <w:lang w:val="en-GB"/>
+        </w:rPr>
+        <w:t xml:space="preserve"> </w:t>
+      </w:r>
+      <w:r>
+        <w:rPr>
+          <w:lang w:val="en-GB"/>
+        </w:rPr>
+        <w:t xml:space="preserve">than the grading metric, </w:t>
+      </w:r>
+      <w:r>
+        <w:rPr>
+          <w:lang w:val="en-GB"/>
+        </w:rPr>
+        <w:t>to see how they each perform</w:t>
+      </w:r>
+      <w:r>
+        <w:rPr>
+          <w:lang w:val="en-GB"/>
+        </w:rPr>
+        <w:t xml:space="preserve"> with regards to the metric used to actually grade the network performance.</w:t>
+      </w:r>
+      <w:commentRangeEnd w:id="4"/>
+      <w:r>
+        <w:rPr>
+          <w:rStyle w:val="CommentReference"/>
+          <w:rFonts w:asciiTheme="minorHAnsi" w:eastAsiaTheme="minorHAnsi" w:hAnsiTheme="minorHAnsi" w:cstheme="minorBidi"/>
+          <w:lang w:val="nl-NL"/>
+        </w:rPr>
+        <w:commentReference w:id="4"/>
+      </w:r>
+    </w:p>
+    <w:p>
+      <w:pPr>
+        <w:pStyle w:val="Heading5"/>
+      </w:pPr>
+      <w:r>
+        <w:t>Acknowledgment</w:t>
+      </w:r>
+    </w:p>
+    <w:p>
+      <w:pPr>
+        <w:pStyle w:val="BodyText"/>
+        <w:rPr>
+          <w:lang w:val="en-US"/>
+        </w:rPr>
+      </w:pPr>
+      <w:r>
+        <w:rPr>
+          <w:lang w:val="en-US"/>
+        </w:rPr>
+        <w:t xml:space="preserve">Thanks go out to </w:t>
+      </w:r>
+      <w:r>
+        <w:rPr>
+          <w:lang w:val="en-US"/>
+        </w:rPr>
+        <w:t xml:space="preserve">S.C. Wetstein </w:t>
+      </w:r>
+      <w:r>
+        <w:rPr>
+          <w:lang w:val="en-US"/>
+        </w:rPr>
+        <w:t>for providing guidance during the execution of the performed research</w:t>
+      </w:r>
+      <w:r>
+        <w:rPr>
+          <w:lang w:val="en-US"/>
+        </w:rPr>
+        <w:t xml:space="preserve"> and associated writing of the paper.</w:t>
+      </w:r>
+    </w:p>
+    <w:p>
+      <w:pPr>
+        <w:jc w:val="both"/>
+        <w:rPr>
+          <w:lang w:val="x-none"/>
+        </w:rPr>
+      </w:pPr>
     </w:p>
     <w:p>
       <w:pPr>
@@ -4800,13 +4897,7 @@
         <w:rPr>
           <w:lang w:val="en-GB"/>
         </w:rPr>
-        <w:t xml:space="preserve">Von Minckwitz, G., Untch, M., Blohmer, J. U., Costa, S. D., Eidtmann, H., Fasching, P. A., ... &amp; Jackisch, C. (2012). Definition and impact of pathologic complete response on prognosis after neoadjuvant </w:t>
-      </w:r>
-      <w:r>
-        <w:rPr>
-          <w:lang w:val="en-GB"/>
-        </w:rPr>
-        <w:t>chemotherapy in various intrinsic breast cancer subtypes. J Clin Oncol, 30(15), 1796-1804.</w:t>
+        <w:t>Von Minckwitz, G., Untch, M., Blohmer, J. U., Costa, S. D., Eidtmann, H., Fasching, P. A., ... &amp; Jackisch, C. (2012). Definition and impact of pathologic complete response on prognosis after neoadjuvant chemotherapy in various intrinsic breast cancer subtypes. J Clin Oncol, 30(15), 1796-1804.</w:t>
       </w:r>
     </w:p>
     <w:p>
@@ -5225,7 +5316,7 @@
       </w:r>
     </w:p>
   </w:comment>
-  <w:comment w:id="1" w:author="Bunk, S.A.O." w:date="2019-05-29T10:04:00Z" w:initials="BS">
+  <w:comment w:id="1" w:author="Bunk, S.A.O." w:date="2019-06-05T11:42:00Z" w:initials="BS">
     <w:p>
       <w:pPr>
         <w:pStyle w:val="CommentText"/>
@@ -5243,6 +5334,34 @@
         <w:rPr>
           <w:lang w:val="en-US"/>
         </w:rPr>
+        <w:t>Remove ResNet50 if it n</w:t>
+      </w:r>
+      <w:r>
+        <w:rPr>
+          <w:lang w:val="en-US"/>
+        </w:rPr>
+        <w:t>ever works</w:t>
+      </w:r>
+    </w:p>
+  </w:comment>
+  <w:comment w:id="2" w:author="Bunk, S.A.O." w:date="2019-05-29T10:04:00Z" w:initials="BS">
+    <w:p>
+      <w:pPr>
+        <w:pStyle w:val="CommentText"/>
+        <w:rPr>
+          <w:lang w:val="en-US"/>
+        </w:rPr>
+      </w:pPr>
+      <w:r>
+        <w:rPr>
+          <w:rStyle w:val="CommentReference"/>
+        </w:rPr>
+        <w:annotationRef/>
+      </w:r>
+      <w:r>
+        <w:rPr>
+          <w:lang w:val="en-US"/>
+        </w:rPr>
         <w:t>Change to include ResNet50 if i</w:t>
       </w:r>
       <w:r>
@@ -5250,6 +5369,70 @@
           <w:lang w:val="en-US"/>
         </w:rPr>
         <w:t>t ever properly works.</w:t>
+      </w:r>
+    </w:p>
+  </w:comment>
+  <w:comment w:id="3" w:author="Bunk, S.A.O." w:date="2019-06-05T14:05:00Z" w:initials="BS">
+    <w:p>
+      <w:pPr>
+        <w:pStyle w:val="CommentText"/>
+        <w:rPr>
+          <w:lang w:val="en-US"/>
+        </w:rPr>
+      </w:pPr>
+      <w:r>
+        <w:rPr>
+          <w:rStyle w:val="CommentReference"/>
+        </w:rPr>
+        <w:annotationRef/>
+      </w:r>
+      <w:r>
+        <w:rPr>
+          <w:lang w:val="en-US"/>
+        </w:rPr>
+        <w:t>Write a paragraph about th</w:t>
+      </w:r>
+      <w:r>
+        <w:rPr>
+          <w:lang w:val="en-US"/>
+        </w:rPr>
+        <w:t>e architecture of each network</w:t>
+      </w:r>
+      <w:r>
+        <w:rPr>
+          <w:lang w:val="en-US"/>
+        </w:rPr>
+        <w:t xml:space="preserve"> explaining their depth and amount of blocks </w:t>
+      </w:r>
+      <w:r>
+        <w:rPr>
+          <w:lang w:val="en-US"/>
+        </w:rPr>
+        <w:t>etc.</w:t>
+      </w:r>
+    </w:p>
+  </w:comment>
+  <w:comment w:id="4" w:author="Bunk, S.A.O." w:date="2019-06-05T14:00:00Z" w:initials="BS">
+    <w:p>
+      <w:pPr>
+        <w:pStyle w:val="CommentText"/>
+      </w:pPr>
+      <w:r>
+        <w:rPr>
+          <w:rStyle w:val="CommentReference"/>
+        </w:rPr>
+        <w:annotationRef/>
+      </w:r>
+      <w:r>
+        <w:t xml:space="preserve">Als de </w:t>
+      </w:r>
+      <w:proofErr w:type="spellStart"/>
+      <w:r>
+        <w:t>metric</w:t>
+      </w:r>
+      <w:proofErr w:type="spellEnd"/>
+      <w:r>
+        <w:t xml:space="preserve"> differentieerbaar is</w:t>
       </w:r>
     </w:p>
   </w:comment>
@@ -5259,14 +5442,20 @@
 <file path=word/commentsExtended.xml><?xml version="1.0" encoding="utf-8"?>
 <w15:commentsEx xmlns:cx="http://schemas.microsoft.com/office/drawing/2014/chartex" xmlns:cx1="http://schemas.microsoft.com/office/drawing/2015/9/8/chartex" xmlns:cx2="http://schemas.microsoft.com/office/drawing/2015/10/21/chartex" xmlns:cx3="http://schemas.microsoft.com/office/drawing/2016/5/9/chartex" xmlns:cx4="http://schemas.microsoft.com/office/drawing/2016/5/10/chartex" xmlns:cx5="http://schemas.microsoft.com/office/drawing/2016/5/11/chartex" xmlns:cx6="http://schemas.microsoft.com/office/drawing/2016/5/12/chartex" xmlns:cx7="http://schemas.microsoft.com/office/drawing/2016/5/13/chartex" xmlns:cx8="http://schemas.microsoft.com/office/drawing/2016/5/14/chartex" xmlns:mc="http://schemas.openxmlformats.org/markup-compatibility/2006" xmlns:aink="http://schemas.microsoft.com/office/drawing/2016/ink" xmlns:am3d="http://schemas.microsoft.com/office/drawing/2017/model3d" xmlns:o="urn:schemas-microsoft-com:office:office" xmlns:r="http://purl.oclc.org/ooxml/officeDocument/relationships" xmlns:m="http://purl.oclc.org/ooxml/officeDocument/math" xmlns:v="urn:schemas-microsoft-com:vml" xmlns:wp14="http://schemas.microsoft.com/office/word/2010/wordprocessingDrawing" xmlns:wp="http://purl.oclc.org/ooxml/drawingml/wordprocessingDrawing" xmlns:w10="urn:schemas-microsoft-com:office:word" xmlns:w="http://purl.oclc.org/ooxml/wordprocessingml/main" xmlns:w14="http://schemas.microsoft.com/office/word/2010/wordml" xmlns:w15="http://schemas.microsoft.com/office/word/2012/wordml" xmlns:w16cid="http://schemas.microsoft.com/office/word/2016/wordml/cid" xmlns:w16se="http://schemas.microsoft.com/office/word/2015/wordml/symex" xmlns:wpi="http://schemas.microsoft.com/office/word/2010/wordprocessingInk" xmlns:wne="http://schemas.microsoft.com/office/word/2006/wordml" mc:Ignorable="w14 w15 w16se w16cid wne wp14">
   <w15:commentEx w15:paraId="41A551F1" w15:done="0"/>
+  <w15:commentEx w15:paraId="4CBCFE78" w15:done="0"/>
   <w15:commentEx w15:paraId="7E455819" w15:done="0"/>
+  <w15:commentEx w15:paraId="49EC32C7" w15:done="0"/>
+  <w15:commentEx w15:paraId="35D477BE" w15:done="0"/>
 </w15:commentsEx>
 </file>
 
 <file path=word/commentsIds.xml><?xml version="1.0" encoding="utf-8"?>
 <w16cid:commentsIds xmlns:cx="http://schemas.microsoft.com/office/drawing/2014/chartex" xmlns:cx1="http://schemas.microsoft.com/office/drawing/2015/9/8/chartex" xmlns:cx2="http://schemas.microsoft.com/office/drawing/2015/10/21/chartex" xmlns:cx3="http://schemas.microsoft.com/office/drawing/2016/5/9/chartex" xmlns:cx4="http://schemas.microsoft.com/office/drawing/2016/5/10/chartex" xmlns:cx5="http://schemas.microsoft.com/office/drawing/2016/5/11/chartex" xmlns:cx6="http://schemas.microsoft.com/office/drawing/2016/5/12/chartex" xmlns:cx7="http://schemas.microsoft.com/office/drawing/2016/5/13/chartex" xmlns:cx8="http://schemas.microsoft.com/office/drawing/2016/5/14/chartex" xmlns:mc="http://schemas.openxmlformats.org/markup-compatibility/2006" xmlns:aink="http://schemas.microsoft.com/office/drawing/2016/ink" xmlns:am3d="http://schemas.microsoft.com/office/drawing/2017/model3d" xmlns:o="urn:schemas-microsoft-com:office:office" xmlns:r="http://purl.oclc.org/ooxml/officeDocument/relationships" xmlns:m="http://purl.oclc.org/ooxml/officeDocument/math" xmlns:v="urn:schemas-microsoft-com:vml" xmlns:wp14="http://schemas.microsoft.com/office/word/2010/wordprocessingDrawing" xmlns:wp="http://purl.oclc.org/ooxml/drawingml/wordprocessingDrawing" xmlns:w10="urn:schemas-microsoft-com:office:word" xmlns:w="http://purl.oclc.org/ooxml/wordprocessingml/main" xmlns:w14="http://schemas.microsoft.com/office/word/2010/wordml" xmlns:w15="http://schemas.microsoft.com/office/word/2012/wordml" xmlns:w16cid="http://schemas.microsoft.com/office/word/2016/wordml/cid" xmlns:w16se="http://schemas.microsoft.com/office/word/2015/wordml/symex" xmlns:wpi="http://schemas.microsoft.com/office/word/2010/wordprocessingInk" xmlns:wne="http://schemas.microsoft.com/office/word/2006/wordml" mc:Ignorable="w14 w15 w16se w16cid wne wp14">
   <w16cid:commentId w16cid:paraId="41A551F1" w16cid:durableId="209109DE"/>
+  <w16cid:commentId w16cid:paraId="4CBCFE78" w16cid:durableId="20A2293F"/>
   <w16cid:commentId w16cid:paraId="7E455819" w16cid:durableId="2098D7C0"/>
+  <w16cid:commentId w16cid:paraId="49EC32C7" w16cid:durableId="20A24AA8"/>
+  <w16cid:commentId w16cid:paraId="35D477BE" w16cid:durableId="20A2497E"/>
 </w16cid:commentsIds>
 </file>
 
@@ -6840,6 +7029,7 @@
     <w:lsdException w:name="Strong" w:qFormat="1"/>
     <w:lsdException w:name="Emphasis" w:qFormat="1"/>
     <w:lsdException w:name="HTML Preformatted" w:semiHidden="1" w:unhideWhenUsed="1"/>
+    <w:lsdException w:name="Normal Table" w:semiHidden="1" w:unhideWhenUsed="1"/>
     <w:lsdException w:name="No List" w:semiHidden="1" w:unhideWhenUsed="1"/>
     <w:lsdException w:name="Outline List 1" w:semiHidden="1" w:unhideWhenUsed="1"/>
     <w:lsdException w:name="Outline List 2" w:semiHidden="1" w:unhideWhenUsed="1"/>
@@ -6882,8 +7072,10 @@
     <w:lsdException w:name="Table Elegant" w:semiHidden="1" w:unhideWhenUsed="1"/>
     <w:lsdException w:name="Table Professional" w:semiHidden="1" w:unhideWhenUsed="1"/>
     <w:lsdException w:name="Table Subtle 1" w:semiHidden="1" w:unhideWhenUsed="1"/>
+    <w:lsdException w:name="Table Subtle 2" w:semiHidden="1" w:unhideWhenUsed="1"/>
     <w:lsdException w:name="Table Web 1" w:semiHidden="1" w:unhideWhenUsed="1"/>
     <w:lsdException w:name="Table Web 2" w:semiHidden="1" w:unhideWhenUsed="1"/>
+    <w:lsdException w:name="Table Web 3" w:semiHidden="1" w:unhideWhenUsed="1"/>
     <w:lsdException w:name="Table Grid" w:uiPriority="59"/>
     <w:lsdException w:name="Table Theme" w:semiHidden="1" w:unhideWhenUsed="1"/>
     <w:lsdException w:name="Placeholder Text" w:semiHidden="1" w:uiPriority="99"/>
@@ -7683,6 +7875,35 @@
     <w:rPr>
       <w:color w:val="605E5C"/>
       <w:shd w:val="clear" w:color="auto" w:fill="E1DFDD"/>
+    </w:rPr>
+  </w:style>
+  <w:style w:type="paragraph" w:styleId="CommentSubject">
+    <w:name w:val="annotation subject"/>
+    <w:basedOn w:val="CommentText"/>
+    <w:next w:val="CommentText"/>
+    <w:link w:val="CommentSubjectChar"/>
+    <w:rsid w:val="00F67D43"/>
+    <w:pPr>
+      <w:spacing w:after="0pt"/>
+      <w:jc w:val="center"/>
+    </w:pPr>
+    <w:rPr>
+      <w:rFonts w:ascii="Times New Roman" w:eastAsia="SimSun" w:hAnsi="Times New Roman" w:cs="Times New Roman"/>
+      <w:b/>
+      <w:bCs/>
+      <w:lang w:val="en-US"/>
+    </w:rPr>
+  </w:style>
+  <w:style w:type="character" w:customStyle="1" w:styleId="CommentSubjectChar">
+    <w:name w:val="Comment Subject Char"/>
+    <w:basedOn w:val="CommentTextChar"/>
+    <w:link w:val="CommentSubject"/>
+    <w:rsid w:val="00F67D43"/>
+    <w:rPr>
+      <w:rFonts w:asciiTheme="minorHAnsi" w:eastAsiaTheme="minorHAnsi" w:hAnsiTheme="minorHAnsi" w:cstheme="minorBidi"/>
+      <w:b/>
+      <w:bCs/>
+      <w:lang w:val="nl-NL"/>
     </w:rPr>
   </w:style>
 </w:styles>
@@ -8624,7 +8845,7 @@
       <dgm:spPr/>
     </dgm:pt>
     <dgm:pt modelId="{A2FE5447-91F9-4FB5-A5C8-2DBE00C51FC4}" type="pres">
-      <dgm:prSet presAssocID="{09C88CE5-CEF6-4D43-BD85-D67CFDF1516A}" presName="node" presStyleLbl="node1" presStyleIdx="0" presStyleCnt="4" custScaleX="64.623%">
+      <dgm:prSet presAssocID="{09C88CE5-CEF6-4D43-BD85-D67CFDF1516A}" presName="node" presStyleLbl="node1" presStyleIdx="0" presStyleCnt="4" custScaleX="64.622%">
         <dgm:presLayoutVars>
           <dgm:bulletEnabled val="1"/>
         </dgm:presLayoutVars>
@@ -8732,8 +8953,8 @@
       </dsp:nvSpPr>
       <dsp:spPr>
         <a:xfrm>
-          <a:off x="1895" y="121942"/>
-          <a:ext cx="419145" cy="389160"/>
+          <a:off x="1898" y="121942"/>
+          <a:ext cx="419138" cy="389160"/>
         </a:xfrm>
         <a:prstGeom prst="roundRect">
           <a:avLst>
@@ -8801,8 +9022,8 @@
         </a:p>
       </dsp:txBody>
       <dsp:txXfrm>
-        <a:off x="13293" y="133340"/>
-        <a:ext cx="396349" cy="366364"/>
+        <a:off x="13296" y="133340"/>
+        <a:ext cx="396342" cy="366364"/>
       </dsp:txXfrm>
     </dsp:sp>
     <dsp:sp modelId="{FEB7A255-3D69-4C10-85DE-CB821AD96333}">
@@ -8812,7 +9033,7 @@
       </dsp:nvSpPr>
       <dsp:spPr>
         <a:xfrm>
-          <a:off x="485901" y="236096"/>
+          <a:off x="485897" y="236096"/>
           <a:ext cx="137503" cy="160852"/>
         </a:xfrm>
         <a:prstGeom prst="rightArrow">
@@ -8871,7 +9092,7 @@
         </a:p>
       </dsp:txBody>
       <dsp:txXfrm>
-        <a:off x="485901" y="268266"/>
+        <a:off x="485897" y="268266"/>
         <a:ext cx="96252" cy="96512"/>
       </dsp:txXfrm>
     </dsp:sp>
@@ -8882,7 +9103,7 @@
       </dsp:nvSpPr>
       <dsp:spPr>
         <a:xfrm>
-          <a:off x="680481" y="121942"/>
+          <a:off x="680478" y="121942"/>
           <a:ext cx="648600" cy="389160"/>
         </a:xfrm>
         <a:prstGeom prst="roundRect">
@@ -8951,7 +9172,7 @@
         </a:p>
       </dsp:txBody>
       <dsp:txXfrm>
-        <a:off x="691879" y="133340"/>
+        <a:off x="691876" y="133340"/>
         <a:ext cx="625804" cy="366364"/>
       </dsp:txXfrm>
     </dsp:sp>
@@ -8962,7 +9183,7 @@
       </dsp:nvSpPr>
       <dsp:spPr>
         <a:xfrm>
-          <a:off x="1393942" y="236096"/>
+          <a:off x="1393938" y="236096"/>
           <a:ext cx="137503" cy="160852"/>
         </a:xfrm>
         <a:prstGeom prst="rightArrow">
@@ -9021,7 +9242,7 @@
         </a:p>
       </dsp:txBody>
       <dsp:txXfrm>
-        <a:off x="1393942" y="268266"/>
+        <a:off x="1393938" y="268266"/>
         <a:ext cx="96252" cy="96512"/>
       </dsp:txXfrm>
     </dsp:sp>
@@ -9032,7 +9253,7 @@
       </dsp:nvSpPr>
       <dsp:spPr>
         <a:xfrm>
-          <a:off x="1588522" y="121942"/>
+          <a:off x="1588519" y="121942"/>
           <a:ext cx="648600" cy="389160"/>
         </a:xfrm>
         <a:prstGeom prst="roundRect">
@@ -9115,7 +9336,7 @@
         </a:p>
       </dsp:txBody>
       <dsp:txXfrm>
-        <a:off x="1599920" y="133340"/>
+        <a:off x="1599917" y="133340"/>
         <a:ext cx="625804" cy="366364"/>
       </dsp:txXfrm>
     </dsp:sp>
@@ -9126,7 +9347,7 @@
       </dsp:nvSpPr>
       <dsp:spPr>
         <a:xfrm>
-          <a:off x="2301983" y="236096"/>
+          <a:off x="2301980" y="236096"/>
           <a:ext cx="137503" cy="160852"/>
         </a:xfrm>
         <a:prstGeom prst="rightArrow">
@@ -9185,7 +9406,7 @@
         </a:p>
       </dsp:txBody>
       <dsp:txXfrm>
-        <a:off x="2301983" y="268266"/>
+        <a:off x="2301980" y="268266"/>
         <a:ext cx="96252" cy="96512"/>
       </dsp:txXfrm>
     </dsp:sp>
@@ -9196,7 +9417,7 @@
       </dsp:nvSpPr>
       <dsp:spPr>
         <a:xfrm>
-          <a:off x="2496563" y="121942"/>
+          <a:off x="2496560" y="121942"/>
           <a:ext cx="648600" cy="389160"/>
         </a:xfrm>
         <a:prstGeom prst="roundRect">
@@ -9279,7 +9500,7 @@
         </a:p>
       </dsp:txBody>
       <dsp:txXfrm>
-        <a:off x="2507961" y="133340"/>
+        <a:off x="2507958" y="133340"/>
         <a:ext cx="625804" cy="366364"/>
       </dsp:txXfrm>
     </dsp:sp>
@@ -10733,7 +10954,7 @@
 </file>
 
 <file path=customXml/itemProps1.xml><?xml version="1.0" encoding="utf-8"?>
-<ds:datastoreItem xmlns:ds="http://purl.oclc.org/ooxml/officeDocument/customXml" ds:itemID="{27E45FF8-0CC4-4C14-BD05-D1A78DA8533B}">
+<ds:datastoreItem xmlns:ds="http://purl.oclc.org/ooxml/officeDocument/customXml" ds:itemID="{6F771C57-24F1-4D6B-8D1D-210001BEAD1E}">
   <ds:schemaRefs>
     <ds:schemaRef ds:uri="http://schemas.openxmlformats.org/officeDocument/2006/bibliography"/>
   </ds:schemaRefs>

</xml_diff>